<commit_message>
Summary voir annexe fdp
</commit_message>
<xml_diff>
--- a/Fiche_Laboratoire.docx
+++ b/Fiche_Laboratoire.docx
@@ -1,6 +1,6 @@
 
 <file path=word/document.xml><?xml version="1.0" encoding="utf-8"?>
-<w:document xmlns:wpc="http://schemas.microsoft.com/office/word/2010/wordprocessingCanvas" xmlns:cx="http://schemas.microsoft.com/office/drawing/2014/chartex" xmlns:cx1="http://schemas.microsoft.com/office/drawing/2015/9/8/chartex" xmlns:mc="http://schemas.openxmlformats.org/markup-compatibility/2006" xmlns:o="urn:schemas-microsoft-com:office:office" xmlns:r="http://schemas.openxmlformats.org/officeDocument/2006/relationships" xmlns:m="http://schemas.openxmlformats.org/officeDocument/2006/math" xmlns:v="urn:schemas-microsoft-com:vml" xmlns:wp14="http://schemas.microsoft.com/office/word/2010/wordprocessingDrawing" xmlns:wp="http://schemas.openxmlformats.org/drawingml/2006/wordprocessingDrawing" xmlns:w10="urn:schemas-microsoft-com:office:word" xmlns:w="http://schemas.openxmlformats.org/wordprocessingml/2006/main" xmlns:w14="http://schemas.microsoft.com/office/word/2010/wordml" xmlns:w15="http://schemas.microsoft.com/office/word/2012/wordml" xmlns:w16se="http://schemas.microsoft.com/office/word/2015/wordml/symex" xmlns:wpg="http://schemas.microsoft.com/office/word/2010/wordprocessingGroup" xmlns:wpi="http://schemas.microsoft.com/office/word/2010/wordprocessingInk" xmlns:wne="http://schemas.microsoft.com/office/word/2006/wordml" xmlns:wps="http://schemas.microsoft.com/office/word/2010/wordprocessingShape" mc:Ignorable="w14 w15 w16se wp14">
+<w:document xmlns:wpc="http://schemas.microsoft.com/office/word/2010/wordprocessingCanvas" xmlns:cx="http://schemas.microsoft.com/office/drawing/2014/chartex" xmlns:cx1="http://schemas.microsoft.com/office/drawing/2015/9/8/chartex" xmlns:cx2="http://schemas.microsoft.com/office/drawing/2015/10/21/chartex" xmlns:cx3="http://schemas.microsoft.com/office/drawing/2016/5/9/chartex" xmlns:cx4="http://schemas.microsoft.com/office/drawing/2016/5/10/chartex" xmlns:cx5="http://schemas.microsoft.com/office/drawing/2016/5/11/chartex" xmlns:cx6="http://schemas.microsoft.com/office/drawing/2016/5/12/chartex" xmlns:cx7="http://schemas.microsoft.com/office/drawing/2016/5/13/chartex" xmlns:cx8="http://schemas.microsoft.com/office/drawing/2016/5/14/chartex" xmlns:mc="http://schemas.openxmlformats.org/markup-compatibility/2006" xmlns:aink="http://schemas.microsoft.com/office/drawing/2016/ink" xmlns:am3d="http://schemas.microsoft.com/office/drawing/2017/model3d" xmlns:o="urn:schemas-microsoft-com:office:office" xmlns:r="http://schemas.openxmlformats.org/officeDocument/2006/relationships" xmlns:m="http://schemas.openxmlformats.org/officeDocument/2006/math" xmlns:v="urn:schemas-microsoft-com:vml" xmlns:wp14="http://schemas.microsoft.com/office/word/2010/wordprocessingDrawing" xmlns:wp="http://schemas.openxmlformats.org/drawingml/2006/wordprocessingDrawing" xmlns:w10="urn:schemas-microsoft-com:office:word" xmlns:w="http://schemas.openxmlformats.org/wordprocessingml/2006/main" xmlns:w14="http://schemas.microsoft.com/office/word/2010/wordml" xmlns:w15="http://schemas.microsoft.com/office/word/2012/wordml" xmlns:w16cid="http://schemas.microsoft.com/office/word/2016/wordml/cid" xmlns:w16se="http://schemas.microsoft.com/office/word/2015/wordml/symex" xmlns:wpg="http://schemas.microsoft.com/office/word/2010/wordprocessingGroup" xmlns:wpi="http://schemas.microsoft.com/office/word/2010/wordprocessingInk" xmlns:wne="http://schemas.microsoft.com/office/word/2006/wordml" xmlns:wps="http://schemas.microsoft.com/office/word/2010/wordprocessingShape" mc:Ignorable="w14 w15 w16se w16cid wp14">
   <w:body>
     <w:p>
       <w:pPr>
@@ -9,8 +9,6 @@
           <w:sz w:val="24"/>
         </w:rPr>
       </w:pPr>
-      <w:bookmarkStart w:id="0" w:name="_GoBack"/>
-      <w:bookmarkEnd w:id="0"/>
       <w:r>
         <w:rPr>
           <w:b/>
@@ -31,7 +29,7 @@
           </w:ffData>
         </w:fldChar>
       </w:r>
-      <w:bookmarkStart w:id="1" w:name="Texte9"/>
+      <w:bookmarkStart w:id="0" w:name="Texte9"/>
       <w:r>
         <w:rPr>
           <w:sz w:val="24"/>
@@ -53,31 +51,7 @@
         <w:rPr>
           <w:sz w:val="24"/>
         </w:rPr>
-        <w:t> </w:t>
-      </w:r>
-      <w:r>
-        <w:rPr>
-          <w:sz w:val="24"/>
-        </w:rPr>
-        <w:t> </w:t>
-      </w:r>
-      <w:r>
-        <w:rPr>
-          <w:sz w:val="24"/>
-        </w:rPr>
-        <w:t> </w:t>
-      </w:r>
-      <w:r>
-        <w:rPr>
-          <w:sz w:val="24"/>
-        </w:rPr>
-        <w:t> </w:t>
-      </w:r>
-      <w:r>
-        <w:rPr>
-          <w:sz w:val="24"/>
-        </w:rPr>
-        <w:t> </w:t>
+        <w:t>Ricci, Bousbaa, Franchetti</w:t>
       </w:r>
       <w:r>
         <w:rPr>
@@ -85,7 +59,7 @@
         </w:rPr>
         <w:fldChar w:fldCharType="end"/>
       </w:r>
-      <w:bookmarkEnd w:id="1"/>
+      <w:bookmarkEnd w:id="0"/>
       <w:r>
         <w:rPr>
           <w:b/>
@@ -107,7 +81,7 @@
           </w:ffData>
         </w:fldChar>
       </w:r>
-      <w:bookmarkStart w:id="2" w:name="Texte10"/>
+      <w:bookmarkStart w:id="1" w:name="Texte10"/>
       <w:r>
         <w:rPr>
           <w:sz w:val="24"/>
@@ -129,31 +103,7 @@
         <w:rPr>
           <w:sz w:val="24"/>
         </w:rPr>
-        <w:t> </w:t>
-      </w:r>
-      <w:r>
-        <w:rPr>
-          <w:sz w:val="24"/>
-        </w:rPr>
-        <w:t> </w:t>
-      </w:r>
-      <w:r>
-        <w:rPr>
-          <w:sz w:val="24"/>
-        </w:rPr>
-        <w:t> </w:t>
-      </w:r>
-      <w:r>
-        <w:rPr>
-          <w:sz w:val="24"/>
-        </w:rPr>
-        <w:t> </w:t>
-      </w:r>
-      <w:r>
-        <w:rPr>
-          <w:sz w:val="24"/>
-        </w:rPr>
-        <w:t> </w:t>
+        <w:t>Thomas, Eric, Thibaud</w:t>
       </w:r>
       <w:r>
         <w:rPr>
@@ -161,7 +111,7 @@
         </w:rPr>
         <w:fldChar w:fldCharType="end"/>
       </w:r>
-      <w:bookmarkEnd w:id="2"/>
+      <w:bookmarkEnd w:id="1"/>
       <w:r>
         <w:rPr>
           <w:b/>
@@ -183,7 +133,7 @@
           </w:ffData>
         </w:fldChar>
       </w:r>
-      <w:bookmarkStart w:id="3" w:name="Texte11"/>
+      <w:bookmarkStart w:id="2" w:name="Texte11"/>
       <w:r>
         <w:rPr>
           <w:sz w:val="24"/>
@@ -206,35 +156,7 @@
           <w:noProof/>
           <w:sz w:val="24"/>
         </w:rPr>
-        <w:t> </w:t>
-      </w:r>
-      <w:r>
-        <w:rPr>
-          <w:noProof/>
-          <w:sz w:val="24"/>
-        </w:rPr>
-        <w:t> </w:t>
-      </w:r>
-      <w:r>
-        <w:rPr>
-          <w:noProof/>
-          <w:sz w:val="24"/>
-        </w:rPr>
-        <w:t> </w:t>
-      </w:r>
-      <w:r>
-        <w:rPr>
-          <w:noProof/>
-          <w:sz w:val="24"/>
-        </w:rPr>
-        <w:t> </w:t>
-      </w:r>
-      <w:r>
-        <w:rPr>
-          <w:noProof/>
-          <w:sz w:val="24"/>
-        </w:rPr>
-        <w:t> </w:t>
+        <w:t>INF1-A</w:t>
       </w:r>
       <w:r>
         <w:rPr>
@@ -242,7 +164,7 @@
         </w:rPr>
         <w:fldChar w:fldCharType="end"/>
       </w:r>
-      <w:bookmarkEnd w:id="3"/>
+      <w:bookmarkEnd w:id="2"/>
       <w:r>
         <w:rPr>
           <w:sz w:val="24"/>
@@ -273,6 +195,7 @@
             <w:enabled/>
             <w:calcOnExit w:val="0"/>
             <w:ddList>
+              <w:result w:val="1"/>
               <w:listEntry w:val="--"/>
               <w:listEntry w:val="1"/>
               <w:listEntry w:val="2"/>
@@ -292,6 +215,13 @@
           <w:b/>
           <w:sz w:val="24"/>
         </w:rPr>
+      </w:r>
+      <w:r>
+        <w:rPr>
+          <w:b/>
+          <w:sz w:val="24"/>
+        </w:rPr>
+        <w:fldChar w:fldCharType="separate"/>
       </w:r>
       <w:r>
         <w:rPr>
@@ -345,7 +275,7 @@
           </w:ffData>
         </w:fldChar>
       </w:r>
-      <w:bookmarkStart w:id="4" w:name="Texte12"/>
+      <w:bookmarkStart w:id="3" w:name="Texte12"/>
       <w:r>
         <w:rPr>
           <w:b/>
@@ -372,48 +302,16 @@
           <w:noProof/>
           <w:sz w:val="28"/>
         </w:rPr>
-        <w:t> </w:t>
-      </w:r>
-      <w:r>
-        <w:rPr>
-          <w:b/>
-          <w:noProof/>
+        <w:t>10 octobre 2018 / Laboratoire no. 2</w:t>
+      </w:r>
+      <w:r>
+        <w:rPr>
+          <w:b/>
           <w:sz w:val="28"/>
         </w:rPr>
-        <w:t> </w:t>
-      </w:r>
-      <w:r>
-        <w:rPr>
-          <w:b/>
-          <w:noProof/>
-          <w:sz w:val="28"/>
-        </w:rPr>
-        <w:t> </w:t>
-      </w:r>
-      <w:r>
-        <w:rPr>
-          <w:b/>
-          <w:noProof/>
-          <w:sz w:val="28"/>
-        </w:rPr>
-        <w:t> </w:t>
-      </w:r>
-      <w:r>
-        <w:rPr>
-          <w:b/>
-          <w:noProof/>
-          <w:sz w:val="28"/>
-        </w:rPr>
-        <w:t> </w:t>
-      </w:r>
-      <w:r>
-        <w:rPr>
-          <w:b/>
-          <w:sz w:val="28"/>
-        </w:rPr>
         <w:fldChar w:fldCharType="end"/>
       </w:r>
-      <w:bookmarkEnd w:id="4"/>
+      <w:bookmarkEnd w:id="3"/>
       <w:r>
         <w:rPr>
           <w:b/>
@@ -464,7 +362,7 @@
           </w:ffData>
         </w:fldChar>
       </w:r>
-      <w:bookmarkStart w:id="5" w:name="Texte13"/>
+      <w:bookmarkStart w:id="4" w:name="Texte13"/>
       <w:r>
         <w:rPr>
           <w:sz w:val="24"/>
@@ -484,73 +382,45 @@
       </w:r>
       <w:r>
         <w:rPr>
+          <w:sz w:val="24"/>
+        </w:rPr>
+        <w:t>13</w:t>
+      </w:r>
+      <w:r>
+        <w:rPr>
+          <w:sz w:val="24"/>
+        </w:rPr>
+        <w:fldChar w:fldCharType="end"/>
+      </w:r>
+      <w:bookmarkEnd w:id="4"/>
+    </w:p>
+    <w:p>
+      <w:pPr>
+        <w:rPr>
+          <w:b/>
+          <w:sz w:val="24"/>
+        </w:rPr>
+      </w:pPr>
+    </w:p>
+    <w:p>
+      <w:pPr>
+        <w:rPr>
+          <w:b/>
+          <w:sz w:val="24"/>
+        </w:rPr>
+      </w:pPr>
+      <w:r>
+        <w:rPr>
+          <w:b/>
+          <w:sz w:val="24"/>
+        </w:rPr>
+        <w:t>Principales difficultés rencontrées:</w:t>
+      </w:r>
+    </w:p>
+    <w:p>
+      <w:pPr>
+        <w:rPr>
           <w:noProof/>
-          <w:sz w:val="24"/>
-        </w:rPr>
-        <w:t> </w:t>
-      </w:r>
-      <w:r>
-        <w:rPr>
-          <w:noProof/>
-          <w:sz w:val="24"/>
-        </w:rPr>
-        <w:t> </w:t>
-      </w:r>
-      <w:r>
-        <w:rPr>
-          <w:noProof/>
-          <w:sz w:val="24"/>
-        </w:rPr>
-        <w:t> </w:t>
-      </w:r>
-      <w:r>
-        <w:rPr>
-          <w:noProof/>
-          <w:sz w:val="24"/>
-        </w:rPr>
-        <w:t> </w:t>
-      </w:r>
-      <w:r>
-        <w:rPr>
-          <w:noProof/>
-          <w:sz w:val="24"/>
-        </w:rPr>
-        <w:t> </w:t>
-      </w:r>
-      <w:r>
-        <w:rPr>
-          <w:sz w:val="24"/>
-        </w:rPr>
-        <w:fldChar w:fldCharType="end"/>
-      </w:r>
-      <w:bookmarkEnd w:id="5"/>
-    </w:p>
-    <w:p>
-      <w:pPr>
-        <w:rPr>
-          <w:b/>
-          <w:sz w:val="24"/>
-        </w:rPr>
-      </w:pPr>
-    </w:p>
-    <w:p>
-      <w:pPr>
-        <w:rPr>
-          <w:b/>
-          <w:sz w:val="24"/>
-        </w:rPr>
-      </w:pPr>
-      <w:r>
-        <w:rPr>
-          <w:b/>
-          <w:sz w:val="24"/>
-        </w:rPr>
-        <w:t>Principales difficultés rencontrées:</w:t>
-      </w:r>
-    </w:p>
-    <w:p>
-      <w:pPr>
-        <w:rPr>
           <w:sz w:val="24"/>
         </w:rPr>
       </w:pPr>
@@ -567,7 +437,7 @@
           </w:ffData>
         </w:fldChar>
       </w:r>
-      <w:bookmarkStart w:id="6" w:name="Texte14"/>
+      <w:bookmarkStart w:id="5" w:name="Texte14"/>
       <w:r>
         <w:rPr>
           <w:sz w:val="24"/>
@@ -590,35 +460,20 @@
           <w:noProof/>
           <w:sz w:val="24"/>
         </w:rPr>
-        <w:t> </w:t>
-      </w:r>
-      <w:r>
-        <w:rPr>
-          <w:noProof/>
-          <w:sz w:val="24"/>
-        </w:rPr>
-        <w:t> </w:t>
-      </w:r>
-      <w:r>
-        <w:rPr>
-          <w:noProof/>
-          <w:sz w:val="24"/>
-        </w:rPr>
-        <w:t> </w:t>
-      </w:r>
-      <w:r>
-        <w:rPr>
-          <w:noProof/>
-          <w:sz w:val="24"/>
-        </w:rPr>
-        <w:t> </w:t>
-      </w:r>
-      <w:r>
-        <w:rPr>
-          <w:noProof/>
-          <w:sz w:val="24"/>
-        </w:rPr>
-        <w:t> </w:t>
+        <w:t>Exercice 1 : La compilation sous Windows ne nous rendais pas le résultat attendu dans le cas d'un entier proche de 1 million devant être converti en base 2. Nous avons donc utilisé la méthode "round()" afin de résoudre ce problème. Cette méthode n'est cependant pas nécessaire sur les systèmes UNIX testés.</w:t>
+      </w:r>
+    </w:p>
+    <w:p>
+      <w:pPr>
+        <w:rPr>
+          <w:sz w:val="24"/>
+        </w:rPr>
+      </w:pPr>
+      <w:r>
+        <w:rPr>
+          <w:sz w:val="24"/>
+        </w:rPr>
+        <w:t xml:space="preserve">Exercice 2 : Trouver les formules de symétries (notamment diagonales). </w:t>
       </w:r>
       <w:r>
         <w:rPr>
@@ -626,7 +481,7 @@
         </w:rPr>
         <w:fldChar w:fldCharType="end"/>
       </w:r>
-      <w:bookmarkEnd w:id="6"/>
+      <w:bookmarkEnd w:id="5"/>
     </w:p>
     <w:p>
       <w:pPr>
@@ -678,7 +533,7 @@
           </w:ffData>
         </w:fldChar>
       </w:r>
-      <w:bookmarkStart w:id="7" w:name="Texte15"/>
+      <w:bookmarkStart w:id="6" w:name="Texte15"/>
       <w:r>
         <w:rPr>
           <w:sz w:val="24"/>
@@ -701,35 +556,23 @@
           <w:noProof/>
           <w:sz w:val="24"/>
         </w:rPr>
-        <w:t> </w:t>
+        <w:t xml:space="preserve">Aucun </w:t>
       </w:r>
       <w:r>
         <w:rPr>
           <w:noProof/>
           <w:sz w:val="24"/>
         </w:rPr>
-        <w:t> </w:t>
-      </w:r>
+        <w:t xml:space="preserve">erreure </w:t>
+      </w:r>
+      <w:bookmarkStart w:id="7" w:name="_GoBack"/>
+      <w:bookmarkEnd w:id="7"/>
       <w:r>
         <w:rPr>
           <w:noProof/>
           <w:sz w:val="24"/>
         </w:rPr>
-        <w:t> </w:t>
-      </w:r>
-      <w:r>
-        <w:rPr>
-          <w:noProof/>
-          <w:sz w:val="24"/>
-        </w:rPr>
-        <w:t> </w:t>
-      </w:r>
-      <w:r>
-        <w:rPr>
-          <w:noProof/>
-          <w:sz w:val="24"/>
-        </w:rPr>
-        <w:t> </w:t>
+        <w:t>n'a été décelé dans nos valeurs de tests.</w:t>
       </w:r>
       <w:r>
         <w:rPr>
@@ -737,7 +580,7 @@
         </w:rPr>
         <w:fldChar w:fldCharType="end"/>
       </w:r>
-      <w:bookmarkEnd w:id="7"/>
+      <w:bookmarkEnd w:id="6"/>
     </w:p>
     <w:p>
       <w:pPr>
@@ -812,35 +655,7 @@
           <w:noProof/>
           <w:sz w:val="24"/>
         </w:rPr>
-        <w:t> </w:t>
-      </w:r>
-      <w:r>
-        <w:rPr>
-          <w:noProof/>
-          <w:sz w:val="24"/>
-        </w:rPr>
-        <w:t> </w:t>
-      </w:r>
-      <w:r>
-        <w:rPr>
-          <w:noProof/>
-          <w:sz w:val="24"/>
-        </w:rPr>
-        <w:t> </w:t>
-      </w:r>
-      <w:r>
-        <w:rPr>
-          <w:noProof/>
-          <w:sz w:val="24"/>
-        </w:rPr>
-        <w:t> </w:t>
-      </w:r>
-      <w:r>
-        <w:rPr>
-          <w:noProof/>
-          <w:sz w:val="24"/>
-        </w:rPr>
-        <w:t> </w:t>
+        <w:t>Voir annexe (annexe.pdf).</w:t>
       </w:r>
       <w:r>
         <w:rPr>
@@ -1034,6 +849,7 @@
             <w:enabled/>
             <w:calcOnExit w:val="0"/>
             <w:ddList>
+              <w:result w:val="4"/>
               <w:listEntry w:val="0 - Très facile"/>
               <w:listEntry w:val="1 "/>
               <w:listEntry w:val="2"/>
@@ -1064,6 +880,13 @@
           <w:b/>
           <w:sz w:val="24"/>
         </w:rPr>
+        <w:fldChar w:fldCharType="separate"/>
+      </w:r>
+      <w:r>
+        <w:rPr>
+          <w:b/>
+          <w:sz w:val="24"/>
+        </w:rPr>
         <w:fldChar w:fldCharType="end"/>
       </w:r>
       <w:bookmarkEnd w:id="10"/>
@@ -1110,6 +933,7 @@
             <w:enabled/>
             <w:calcOnExit w:val="0"/>
             <w:ddList>
+              <w:result w:val="2"/>
               <w:listEntry w:val="0 - Pas du tout adapté"/>
               <w:listEntry w:val="1"/>
               <w:listEntry w:val="2"/>
@@ -1140,6 +964,13 @@
           <w:b/>
           <w:sz w:val="24"/>
         </w:rPr>
+        <w:fldChar w:fldCharType="separate"/>
+      </w:r>
+      <w:r>
+        <w:rPr>
+          <w:b/>
+          <w:sz w:val="24"/>
+        </w:rPr>
         <w:fldChar w:fldCharType="end"/>
       </w:r>
       <w:bookmarkEnd w:id="11"/>
@@ -1186,6 +1017,7 @@
             <w:enabled/>
             <w:calcOnExit w:val="0"/>
             <w:ddList>
+              <w:result w:val="5"/>
               <w:listEntry w:val="0 - Absolument pas"/>
               <w:listEntry w:val="1"/>
               <w:listEntry w:val="2"/>
@@ -1216,6 +1048,13 @@
           <w:b/>
           <w:sz w:val="24"/>
         </w:rPr>
+        <w:fldChar w:fldCharType="separate"/>
+      </w:r>
+      <w:r>
+        <w:rPr>
+          <w:b/>
+          <w:sz w:val="24"/>
+        </w:rPr>
         <w:fldChar w:fldCharType="end"/>
       </w:r>
       <w:bookmarkEnd w:id="12"/>
@@ -1262,6 +1101,7 @@
             <w:enabled/>
             <w:calcOnExit w:val="0"/>
             <w:ddList>
+              <w:result w:val="5"/>
               <w:listEntry w:val="0 - Pas intéressant"/>
               <w:listEntry w:val="1"/>
               <w:listEntry w:val="2"/>
@@ -1292,6 +1132,13 @@
           <w:b/>
           <w:sz w:val="24"/>
         </w:rPr>
+        <w:fldChar w:fldCharType="separate"/>
+      </w:r>
+      <w:r>
+        <w:rPr>
+          <w:b/>
+          <w:sz w:val="24"/>
+        </w:rPr>
         <w:fldChar w:fldCharType="end"/>
       </w:r>
       <w:bookmarkEnd w:id="13"/>
@@ -1338,6 +1185,7 @@
             <w:enabled/>
             <w:calcOnExit w:val="0"/>
             <w:ddList>
+              <w:result w:val="4"/>
               <w:listEntry w:val="1 - Très mauvaise"/>
               <w:listEntry w:val="2 - Faible"/>
               <w:listEntry w:val="3 - Insuffisante"/>
@@ -1361,6 +1209,13 @@
           <w:b/>
           <w:sz w:val="24"/>
         </w:rPr>
+      </w:r>
+      <w:r>
+        <w:rPr>
+          <w:b/>
+          <w:sz w:val="24"/>
+        </w:rPr>
+        <w:fldChar w:fldCharType="separate"/>
       </w:r>
       <w:r>
         <w:rPr>
@@ -1430,12 +1285,6 @@
         <w:gridCol w:w="4109"/>
       </w:tblGrid>
       <w:tr>
-        <w:tblPrEx>
-          <w:tblCellMar>
-            <w:top w:w="0" w:type="dxa"/>
-            <w:bottom w:w="0" w:type="dxa"/>
-          </w:tblCellMar>
-        </w:tblPrEx>
         <w:trPr>
           <w:trHeight w:val="1476"/>
         </w:trPr>
@@ -1455,6 +1304,7 @@
                 <w:b/>
                 <w:sz w:val="24"/>
               </w:rPr>
+              <w:lastRenderedPageBreak/>
               <w:t>Signature:</w:t>
             </w:r>
           </w:p>
@@ -1503,7 +1353,7 @@
           <w:noProof/>
           <w:sz w:val="24"/>
         </w:rPr>
-        <w:t>mardi, 9. octobre 2018</w:t>
+        <w:t>mardi, 16. octobre 2018</w:t>
       </w:r>
       <w:r>
         <w:rPr>
@@ -1555,7 +1405,7 @@
 </file>
 
 <file path=word/endnotes.xml><?xml version="1.0" encoding="utf-8"?>
-<w:endnotes xmlns:wpc="http://schemas.microsoft.com/office/word/2010/wordprocessingCanvas" xmlns:cx="http://schemas.microsoft.com/office/drawing/2014/chartex" xmlns:cx1="http://schemas.microsoft.com/office/drawing/2015/9/8/chartex" xmlns:mc="http://schemas.openxmlformats.org/markup-compatibility/2006" xmlns:o="urn:schemas-microsoft-com:office:office" xmlns:r="http://schemas.openxmlformats.org/officeDocument/2006/relationships" xmlns:m="http://schemas.openxmlformats.org/officeDocument/2006/math" xmlns:v="urn:schemas-microsoft-com:vml" xmlns:wp14="http://schemas.microsoft.com/office/word/2010/wordprocessingDrawing" xmlns:wp="http://schemas.openxmlformats.org/drawingml/2006/wordprocessingDrawing" xmlns:w10="urn:schemas-microsoft-com:office:word" xmlns:w="http://schemas.openxmlformats.org/wordprocessingml/2006/main" xmlns:w14="http://schemas.microsoft.com/office/word/2010/wordml" xmlns:w15="http://schemas.microsoft.com/office/word/2012/wordml" xmlns:w16se="http://schemas.microsoft.com/office/word/2015/wordml/symex" xmlns:wpg="http://schemas.microsoft.com/office/word/2010/wordprocessingGroup" xmlns:wpi="http://schemas.microsoft.com/office/word/2010/wordprocessingInk" xmlns:wne="http://schemas.microsoft.com/office/word/2006/wordml" xmlns:wps="http://schemas.microsoft.com/office/word/2010/wordprocessingShape" mc:Ignorable="w14 w15 w16se wp14">
+<w:endnotes xmlns:wpc="http://schemas.microsoft.com/office/word/2010/wordprocessingCanvas" xmlns:cx="http://schemas.microsoft.com/office/drawing/2014/chartex" xmlns:cx1="http://schemas.microsoft.com/office/drawing/2015/9/8/chartex" xmlns:cx2="http://schemas.microsoft.com/office/drawing/2015/10/21/chartex" xmlns:cx3="http://schemas.microsoft.com/office/drawing/2016/5/9/chartex" xmlns:cx4="http://schemas.microsoft.com/office/drawing/2016/5/10/chartex" xmlns:cx5="http://schemas.microsoft.com/office/drawing/2016/5/11/chartex" xmlns:cx6="http://schemas.microsoft.com/office/drawing/2016/5/12/chartex" xmlns:cx7="http://schemas.microsoft.com/office/drawing/2016/5/13/chartex" xmlns:cx8="http://schemas.microsoft.com/office/drawing/2016/5/14/chartex" xmlns:mc="http://schemas.openxmlformats.org/markup-compatibility/2006" xmlns:aink="http://schemas.microsoft.com/office/drawing/2016/ink" xmlns:am3d="http://schemas.microsoft.com/office/drawing/2017/model3d" xmlns:o="urn:schemas-microsoft-com:office:office" xmlns:r="http://schemas.openxmlformats.org/officeDocument/2006/relationships" xmlns:m="http://schemas.openxmlformats.org/officeDocument/2006/math" xmlns:v="urn:schemas-microsoft-com:vml" xmlns:wp14="http://schemas.microsoft.com/office/word/2010/wordprocessingDrawing" xmlns:wp="http://schemas.openxmlformats.org/drawingml/2006/wordprocessingDrawing" xmlns:w10="urn:schemas-microsoft-com:office:word" xmlns:w="http://schemas.openxmlformats.org/wordprocessingml/2006/main" xmlns:w14="http://schemas.microsoft.com/office/word/2010/wordml" xmlns:w15="http://schemas.microsoft.com/office/word/2012/wordml" xmlns:w16cid="http://schemas.microsoft.com/office/word/2016/wordml/cid" xmlns:w16se="http://schemas.microsoft.com/office/word/2015/wordml/symex" xmlns:wpg="http://schemas.microsoft.com/office/word/2010/wordprocessingGroup" xmlns:wpi="http://schemas.microsoft.com/office/word/2010/wordprocessingInk" xmlns:wne="http://schemas.microsoft.com/office/word/2006/wordml" xmlns:wps="http://schemas.microsoft.com/office/word/2010/wordprocessingShape" mc:Ignorable="w14 w15 w16se w16cid wp14">
   <w:endnote w:type="separator" w:id="-1">
     <w:p>
       <w:r>
@@ -1574,50 +1424,50 @@
 </file>
 
 <file path=word/footer1.xml><?xml version="1.0" encoding="utf-8"?>
-<w:ftr xmlns:wpc="http://schemas.microsoft.com/office/word/2010/wordprocessingCanvas" xmlns:cx="http://schemas.microsoft.com/office/drawing/2014/chartex" xmlns:cx1="http://schemas.microsoft.com/office/drawing/2015/9/8/chartex" xmlns:mc="http://schemas.openxmlformats.org/markup-compatibility/2006" xmlns:o="urn:schemas-microsoft-com:office:office" xmlns:r="http://schemas.openxmlformats.org/officeDocument/2006/relationships" xmlns:m="http://schemas.openxmlformats.org/officeDocument/2006/math" xmlns:v="urn:schemas-microsoft-com:vml" xmlns:wp14="http://schemas.microsoft.com/office/word/2010/wordprocessingDrawing" xmlns:wp="http://schemas.openxmlformats.org/drawingml/2006/wordprocessingDrawing" xmlns:w10="urn:schemas-microsoft-com:office:word" xmlns:w="http://schemas.openxmlformats.org/wordprocessingml/2006/main" xmlns:w14="http://schemas.microsoft.com/office/word/2010/wordml" xmlns:w15="http://schemas.microsoft.com/office/word/2012/wordml" xmlns:w16se="http://schemas.microsoft.com/office/word/2015/wordml/symex" xmlns:wpg="http://schemas.microsoft.com/office/word/2010/wordprocessingGroup" xmlns:wpi="http://schemas.microsoft.com/office/word/2010/wordprocessingInk" xmlns:wne="http://schemas.microsoft.com/office/word/2006/wordml" xmlns:wps="http://schemas.microsoft.com/office/word/2010/wordprocessingShape" mc:Ignorable="w14 w15 w16se wp14">
+<w:ftr xmlns:wpc="http://schemas.microsoft.com/office/word/2010/wordprocessingCanvas" xmlns:cx="http://schemas.microsoft.com/office/drawing/2014/chartex" xmlns:cx1="http://schemas.microsoft.com/office/drawing/2015/9/8/chartex" xmlns:cx2="http://schemas.microsoft.com/office/drawing/2015/10/21/chartex" xmlns:cx3="http://schemas.microsoft.com/office/drawing/2016/5/9/chartex" xmlns:cx4="http://schemas.microsoft.com/office/drawing/2016/5/10/chartex" xmlns:cx5="http://schemas.microsoft.com/office/drawing/2016/5/11/chartex" xmlns:cx6="http://schemas.microsoft.com/office/drawing/2016/5/12/chartex" xmlns:cx7="http://schemas.microsoft.com/office/drawing/2016/5/13/chartex" xmlns:cx8="http://schemas.microsoft.com/office/drawing/2016/5/14/chartex" xmlns:mc="http://schemas.openxmlformats.org/markup-compatibility/2006" xmlns:aink="http://schemas.microsoft.com/office/drawing/2016/ink" xmlns:am3d="http://schemas.microsoft.com/office/drawing/2017/model3d" xmlns:o="urn:schemas-microsoft-com:office:office" xmlns:r="http://schemas.openxmlformats.org/officeDocument/2006/relationships" xmlns:m="http://schemas.openxmlformats.org/officeDocument/2006/math" xmlns:v="urn:schemas-microsoft-com:vml" xmlns:wp14="http://schemas.microsoft.com/office/word/2010/wordprocessingDrawing" xmlns:wp="http://schemas.openxmlformats.org/drawingml/2006/wordprocessingDrawing" xmlns:w10="urn:schemas-microsoft-com:office:word" xmlns:w="http://schemas.openxmlformats.org/wordprocessingml/2006/main" xmlns:w14="http://schemas.microsoft.com/office/word/2010/wordml" xmlns:w15="http://schemas.microsoft.com/office/word/2012/wordml" xmlns:w16cid="http://schemas.microsoft.com/office/word/2016/wordml/cid" xmlns:w16se="http://schemas.microsoft.com/office/word/2015/wordml/symex" xmlns:wpg="http://schemas.microsoft.com/office/word/2010/wordprocessingGroup" xmlns:wpi="http://schemas.microsoft.com/office/word/2010/wordprocessingInk" xmlns:wne="http://schemas.microsoft.com/office/word/2006/wordml" xmlns:wps="http://schemas.microsoft.com/office/word/2010/wordprocessingShape" mc:Ignorable="w14 w15 w16se w16cid wp14">
   <w:p>
     <w:pPr>
-      <w:pStyle w:val="Pieddepage"/>
+      <w:pStyle w:val="Footer"/>
       <w:framePr w:wrap="around" w:vAnchor="text" w:hAnchor="margin" w:xAlign="right" w:y="1"/>
       <w:rPr>
-        <w:rStyle w:val="Numrodepage"/>
+        <w:rStyle w:val="PageNumber"/>
       </w:rPr>
     </w:pPr>
     <w:r>
       <w:rPr>
-        <w:rStyle w:val="Numrodepage"/>
+        <w:rStyle w:val="PageNumber"/>
       </w:rPr>
       <w:fldChar w:fldCharType="begin"/>
     </w:r>
     <w:r>
       <w:rPr>
-        <w:rStyle w:val="Numrodepage"/>
+        <w:rStyle w:val="PageNumber"/>
       </w:rPr>
       <w:instrText xml:space="preserve">PAGE  </w:instrText>
     </w:r>
     <w:r>
       <w:rPr>
-        <w:rStyle w:val="Numrodepage"/>
+        <w:rStyle w:val="PageNumber"/>
       </w:rPr>
       <w:fldChar w:fldCharType="separate"/>
     </w:r>
     <w:r>
       <w:rPr>
-        <w:rStyle w:val="Numrodepage"/>
+        <w:rStyle w:val="PageNumber"/>
         <w:noProof/>
       </w:rPr>
       <w:t>1</w:t>
     </w:r>
     <w:r>
       <w:rPr>
-        <w:rStyle w:val="Numrodepage"/>
+        <w:rStyle w:val="PageNumber"/>
       </w:rPr>
       <w:fldChar w:fldCharType="end"/>
     </w:r>
   </w:p>
   <w:p>
     <w:pPr>
-      <w:pStyle w:val="Pieddepage"/>
+      <w:pStyle w:val="Footer"/>
       <w:ind w:right="360"/>
     </w:pPr>
   </w:p>
@@ -1625,56 +1475,56 @@
 </file>
 
 <file path=word/footer2.xml><?xml version="1.0" encoding="utf-8"?>
-<w:ftr xmlns:wpc="http://schemas.microsoft.com/office/word/2010/wordprocessingCanvas" xmlns:cx="http://schemas.microsoft.com/office/drawing/2014/chartex" xmlns:cx1="http://schemas.microsoft.com/office/drawing/2015/9/8/chartex" xmlns:mc="http://schemas.openxmlformats.org/markup-compatibility/2006" xmlns:o="urn:schemas-microsoft-com:office:office" xmlns:r="http://schemas.openxmlformats.org/officeDocument/2006/relationships" xmlns:m="http://schemas.openxmlformats.org/officeDocument/2006/math" xmlns:v="urn:schemas-microsoft-com:vml" xmlns:wp14="http://schemas.microsoft.com/office/word/2010/wordprocessingDrawing" xmlns:wp="http://schemas.openxmlformats.org/drawingml/2006/wordprocessingDrawing" xmlns:w10="urn:schemas-microsoft-com:office:word" xmlns:w="http://schemas.openxmlformats.org/wordprocessingml/2006/main" xmlns:w14="http://schemas.microsoft.com/office/word/2010/wordml" xmlns:w15="http://schemas.microsoft.com/office/word/2012/wordml" xmlns:w16se="http://schemas.microsoft.com/office/word/2015/wordml/symex" xmlns:wpg="http://schemas.microsoft.com/office/word/2010/wordprocessingGroup" xmlns:wpi="http://schemas.microsoft.com/office/word/2010/wordprocessingInk" xmlns:wne="http://schemas.microsoft.com/office/word/2006/wordml" xmlns:wps="http://schemas.microsoft.com/office/word/2010/wordprocessingShape" mc:Ignorable="w14 w15 w16se wp14">
+<w:ftr xmlns:wpc="http://schemas.microsoft.com/office/word/2010/wordprocessingCanvas" xmlns:cx="http://schemas.microsoft.com/office/drawing/2014/chartex" xmlns:cx1="http://schemas.microsoft.com/office/drawing/2015/9/8/chartex" xmlns:cx2="http://schemas.microsoft.com/office/drawing/2015/10/21/chartex" xmlns:cx3="http://schemas.microsoft.com/office/drawing/2016/5/9/chartex" xmlns:cx4="http://schemas.microsoft.com/office/drawing/2016/5/10/chartex" xmlns:cx5="http://schemas.microsoft.com/office/drawing/2016/5/11/chartex" xmlns:cx6="http://schemas.microsoft.com/office/drawing/2016/5/12/chartex" xmlns:cx7="http://schemas.microsoft.com/office/drawing/2016/5/13/chartex" xmlns:cx8="http://schemas.microsoft.com/office/drawing/2016/5/14/chartex" xmlns:mc="http://schemas.openxmlformats.org/markup-compatibility/2006" xmlns:aink="http://schemas.microsoft.com/office/drawing/2016/ink" xmlns:am3d="http://schemas.microsoft.com/office/drawing/2017/model3d" xmlns:o="urn:schemas-microsoft-com:office:office" xmlns:r="http://schemas.openxmlformats.org/officeDocument/2006/relationships" xmlns:m="http://schemas.openxmlformats.org/officeDocument/2006/math" xmlns:v="urn:schemas-microsoft-com:vml" xmlns:wp14="http://schemas.microsoft.com/office/word/2010/wordprocessingDrawing" xmlns:wp="http://schemas.openxmlformats.org/drawingml/2006/wordprocessingDrawing" xmlns:w10="urn:schemas-microsoft-com:office:word" xmlns:w="http://schemas.openxmlformats.org/wordprocessingml/2006/main" xmlns:w14="http://schemas.microsoft.com/office/word/2010/wordml" xmlns:w15="http://schemas.microsoft.com/office/word/2012/wordml" xmlns:w16cid="http://schemas.microsoft.com/office/word/2016/wordml/cid" xmlns:w16se="http://schemas.microsoft.com/office/word/2015/wordml/symex" xmlns:wpg="http://schemas.microsoft.com/office/word/2010/wordprocessingGroup" xmlns:wpi="http://schemas.microsoft.com/office/word/2010/wordprocessingInk" xmlns:wne="http://schemas.microsoft.com/office/word/2006/wordml" xmlns:wps="http://schemas.microsoft.com/office/word/2010/wordprocessingShape" mc:Ignorable="w14 w15 w16se w16cid wp14">
   <w:p>
     <w:pPr>
-      <w:pStyle w:val="Pieddepage"/>
+      <w:pStyle w:val="Footer"/>
       <w:ind w:right="360"/>
     </w:pPr>
   </w:p>
   <w:p>
     <w:pPr>
-      <w:pStyle w:val="Pieddepage"/>
+      <w:pStyle w:val="Footer"/>
       <w:framePr w:wrap="around" w:vAnchor="text" w:hAnchor="page" w:x="10369" w:y="88"/>
       <w:rPr>
-        <w:rStyle w:val="Numrodepage"/>
+        <w:rStyle w:val="PageNumber"/>
       </w:rPr>
     </w:pPr>
     <w:r>
       <w:rPr>
-        <w:rStyle w:val="Numrodepage"/>
+        <w:rStyle w:val="PageNumber"/>
       </w:rPr>
       <w:fldChar w:fldCharType="begin"/>
     </w:r>
     <w:r>
       <w:rPr>
-        <w:rStyle w:val="Numrodepage"/>
+        <w:rStyle w:val="PageNumber"/>
       </w:rPr>
       <w:instrText xml:space="preserve">PAGE  </w:instrText>
     </w:r>
     <w:r>
       <w:rPr>
-        <w:rStyle w:val="Numrodepage"/>
+        <w:rStyle w:val="PageNumber"/>
       </w:rPr>
       <w:fldChar w:fldCharType="separate"/>
     </w:r>
     <w:r>
       <w:rPr>
-        <w:rStyle w:val="Numrodepage"/>
+        <w:rStyle w:val="PageNumber"/>
         <w:noProof/>
       </w:rPr>
       <w:t>1</w:t>
     </w:r>
     <w:r>
       <w:rPr>
-        <w:rStyle w:val="Numrodepage"/>
+        <w:rStyle w:val="PageNumber"/>
       </w:rPr>
       <w:fldChar w:fldCharType="end"/>
     </w:r>
   </w:p>
   <w:p>
     <w:pPr>
-      <w:pStyle w:val="Pieddepage"/>
+      <w:pStyle w:val="Footer"/>
       <w:rPr>
         <w:sz w:val="16"/>
       </w:rPr>
@@ -1702,7 +1552,7 @@
 </file>
 
 <file path=word/footnotes.xml><?xml version="1.0" encoding="utf-8"?>
-<w:footnotes xmlns:wpc="http://schemas.microsoft.com/office/word/2010/wordprocessingCanvas" xmlns:cx="http://schemas.microsoft.com/office/drawing/2014/chartex" xmlns:cx1="http://schemas.microsoft.com/office/drawing/2015/9/8/chartex" xmlns:mc="http://schemas.openxmlformats.org/markup-compatibility/2006" xmlns:o="urn:schemas-microsoft-com:office:office" xmlns:r="http://schemas.openxmlformats.org/officeDocument/2006/relationships" xmlns:m="http://schemas.openxmlformats.org/officeDocument/2006/math" xmlns:v="urn:schemas-microsoft-com:vml" xmlns:wp14="http://schemas.microsoft.com/office/word/2010/wordprocessingDrawing" xmlns:wp="http://schemas.openxmlformats.org/drawingml/2006/wordprocessingDrawing" xmlns:w10="urn:schemas-microsoft-com:office:word" xmlns:w="http://schemas.openxmlformats.org/wordprocessingml/2006/main" xmlns:w14="http://schemas.microsoft.com/office/word/2010/wordml" xmlns:w15="http://schemas.microsoft.com/office/word/2012/wordml" xmlns:w16se="http://schemas.microsoft.com/office/word/2015/wordml/symex" xmlns:wpg="http://schemas.microsoft.com/office/word/2010/wordprocessingGroup" xmlns:wpi="http://schemas.microsoft.com/office/word/2010/wordprocessingInk" xmlns:wne="http://schemas.microsoft.com/office/word/2006/wordml" xmlns:wps="http://schemas.microsoft.com/office/word/2010/wordprocessingShape" mc:Ignorable="w14 w15 w16se wp14">
+<w:footnotes xmlns:wpc="http://schemas.microsoft.com/office/word/2010/wordprocessingCanvas" xmlns:cx="http://schemas.microsoft.com/office/drawing/2014/chartex" xmlns:cx1="http://schemas.microsoft.com/office/drawing/2015/9/8/chartex" xmlns:cx2="http://schemas.microsoft.com/office/drawing/2015/10/21/chartex" xmlns:cx3="http://schemas.microsoft.com/office/drawing/2016/5/9/chartex" xmlns:cx4="http://schemas.microsoft.com/office/drawing/2016/5/10/chartex" xmlns:cx5="http://schemas.microsoft.com/office/drawing/2016/5/11/chartex" xmlns:cx6="http://schemas.microsoft.com/office/drawing/2016/5/12/chartex" xmlns:cx7="http://schemas.microsoft.com/office/drawing/2016/5/13/chartex" xmlns:cx8="http://schemas.microsoft.com/office/drawing/2016/5/14/chartex" xmlns:mc="http://schemas.openxmlformats.org/markup-compatibility/2006" xmlns:aink="http://schemas.microsoft.com/office/drawing/2016/ink" xmlns:am3d="http://schemas.microsoft.com/office/drawing/2017/model3d" xmlns:o="urn:schemas-microsoft-com:office:office" xmlns:r="http://schemas.openxmlformats.org/officeDocument/2006/relationships" xmlns:m="http://schemas.openxmlformats.org/officeDocument/2006/math" xmlns:v="urn:schemas-microsoft-com:vml" xmlns:wp14="http://schemas.microsoft.com/office/word/2010/wordprocessingDrawing" xmlns:wp="http://schemas.openxmlformats.org/drawingml/2006/wordprocessingDrawing" xmlns:w10="urn:schemas-microsoft-com:office:word" xmlns:w="http://schemas.openxmlformats.org/wordprocessingml/2006/main" xmlns:w14="http://schemas.microsoft.com/office/word/2010/wordml" xmlns:w15="http://schemas.microsoft.com/office/word/2012/wordml" xmlns:w16cid="http://schemas.microsoft.com/office/word/2016/wordml/cid" xmlns:w16se="http://schemas.microsoft.com/office/word/2015/wordml/symex" xmlns:wpg="http://schemas.microsoft.com/office/word/2010/wordprocessingGroup" xmlns:wpi="http://schemas.microsoft.com/office/word/2010/wordprocessingInk" xmlns:wne="http://schemas.microsoft.com/office/word/2006/wordml" xmlns:wps="http://schemas.microsoft.com/office/word/2010/wordprocessingShape" mc:Ignorable="w14 w15 w16se w16cid wp14">
   <w:footnote w:type="separator" w:id="-1">
     <w:p>
       <w:r>
@@ -1721,10 +1571,10 @@
 </file>
 
 <file path=word/header1.xml><?xml version="1.0" encoding="utf-8"?>
-<w:hdr xmlns:wpc="http://schemas.microsoft.com/office/word/2010/wordprocessingCanvas" xmlns:cx="http://schemas.microsoft.com/office/drawing/2014/chartex" xmlns:cx1="http://schemas.microsoft.com/office/drawing/2015/9/8/chartex" xmlns:mc="http://schemas.openxmlformats.org/markup-compatibility/2006" xmlns:o="urn:schemas-microsoft-com:office:office" xmlns:r="http://schemas.openxmlformats.org/officeDocument/2006/relationships" xmlns:m="http://schemas.openxmlformats.org/officeDocument/2006/math" xmlns:v="urn:schemas-microsoft-com:vml" xmlns:wp14="http://schemas.microsoft.com/office/word/2010/wordprocessingDrawing" xmlns:wp="http://schemas.openxmlformats.org/drawingml/2006/wordprocessingDrawing" xmlns:w10="urn:schemas-microsoft-com:office:word" xmlns:w="http://schemas.openxmlformats.org/wordprocessingml/2006/main" xmlns:w14="http://schemas.microsoft.com/office/word/2010/wordml" xmlns:w15="http://schemas.microsoft.com/office/word/2012/wordml" xmlns:w16se="http://schemas.microsoft.com/office/word/2015/wordml/symex" xmlns:wpg="http://schemas.microsoft.com/office/word/2010/wordprocessingGroup" xmlns:wpi="http://schemas.microsoft.com/office/word/2010/wordprocessingInk" xmlns:wne="http://schemas.microsoft.com/office/word/2006/wordml" xmlns:wps="http://schemas.microsoft.com/office/word/2010/wordprocessingShape" mc:Ignorable="w14 w15 w16se wp14">
+<w:hdr xmlns:wpc="http://schemas.microsoft.com/office/word/2010/wordprocessingCanvas" xmlns:cx="http://schemas.microsoft.com/office/drawing/2014/chartex" xmlns:cx1="http://schemas.microsoft.com/office/drawing/2015/9/8/chartex" xmlns:cx2="http://schemas.microsoft.com/office/drawing/2015/10/21/chartex" xmlns:cx3="http://schemas.microsoft.com/office/drawing/2016/5/9/chartex" xmlns:cx4="http://schemas.microsoft.com/office/drawing/2016/5/10/chartex" xmlns:cx5="http://schemas.microsoft.com/office/drawing/2016/5/11/chartex" xmlns:cx6="http://schemas.microsoft.com/office/drawing/2016/5/12/chartex" xmlns:cx7="http://schemas.microsoft.com/office/drawing/2016/5/13/chartex" xmlns:cx8="http://schemas.microsoft.com/office/drawing/2016/5/14/chartex" xmlns:mc="http://schemas.openxmlformats.org/markup-compatibility/2006" xmlns:aink="http://schemas.microsoft.com/office/drawing/2016/ink" xmlns:am3d="http://schemas.microsoft.com/office/drawing/2017/model3d" xmlns:o="urn:schemas-microsoft-com:office:office" xmlns:r="http://schemas.openxmlformats.org/officeDocument/2006/relationships" xmlns:m="http://schemas.openxmlformats.org/officeDocument/2006/math" xmlns:v="urn:schemas-microsoft-com:vml" xmlns:wp14="http://schemas.microsoft.com/office/word/2010/wordprocessingDrawing" xmlns:wp="http://schemas.openxmlformats.org/drawingml/2006/wordprocessingDrawing" xmlns:w10="urn:schemas-microsoft-com:office:word" xmlns:w="http://schemas.openxmlformats.org/wordprocessingml/2006/main" xmlns:w14="http://schemas.microsoft.com/office/word/2010/wordml" xmlns:w15="http://schemas.microsoft.com/office/word/2012/wordml" xmlns:w16cid="http://schemas.microsoft.com/office/word/2016/wordml/cid" xmlns:w16se="http://schemas.microsoft.com/office/word/2015/wordml/symex" xmlns:wpg="http://schemas.microsoft.com/office/word/2010/wordprocessingGroup" xmlns:wpi="http://schemas.microsoft.com/office/word/2010/wordprocessingInk" xmlns:wne="http://schemas.microsoft.com/office/word/2006/wordml" xmlns:wps="http://schemas.microsoft.com/office/word/2010/wordprocessingShape" mc:Ignorable="w14 w15 w16se w16cid wp14">
   <w:p>
     <w:pPr>
-      <w:pStyle w:val="En-tte"/>
+      <w:pStyle w:val="Header"/>
       <w:tabs>
         <w:tab w:val="clear" w:pos="4536"/>
       </w:tabs>
@@ -1754,7 +1604,7 @@
   </w:p>
   <w:p>
     <w:pPr>
-      <w:pStyle w:val="En-tte"/>
+      <w:pStyle w:val="Header"/>
       <w:tabs>
         <w:tab w:val="clear" w:pos="4536"/>
       </w:tabs>
@@ -1771,7 +1621,7 @@
   </w:p>
   <w:p>
     <w:pPr>
-      <w:pStyle w:val="En-tte"/>
+      <w:pStyle w:val="Header"/>
       <w:tabs>
         <w:tab w:val="clear" w:pos="4536"/>
       </w:tabs>
@@ -1782,7 +1632,7 @@
   </w:p>
   <w:p>
     <w:pPr>
-      <w:pStyle w:val="En-tte"/>
+      <w:pStyle w:val="Header"/>
       <w:tabs>
         <w:tab w:val="clear" w:pos="4536"/>
       </w:tabs>
@@ -1793,7 +1643,7 @@
   </w:p>
   <w:p>
     <w:pPr>
-      <w:pStyle w:val="En-tte"/>
+      <w:pStyle w:val="Header"/>
       <w:tabs>
         <w:tab w:val="clear" w:pos="4536"/>
       </w:tabs>
@@ -1804,7 +1654,7 @@
   </w:p>
   <w:p>
     <w:pPr>
-      <w:pStyle w:val="En-tte"/>
+      <w:pStyle w:val="Header"/>
       <w:tabs>
         <w:tab w:val="clear" w:pos="4536"/>
       </w:tabs>
@@ -1817,7 +1667,7 @@
 </file>
 
 <file path=word/styles.xml><?xml version="1.0" encoding="utf-8"?>
-<w:styles xmlns:mc="http://schemas.openxmlformats.org/markup-compatibility/2006" xmlns:r="http://schemas.openxmlformats.org/officeDocument/2006/relationships" xmlns:w="http://schemas.openxmlformats.org/wordprocessingml/2006/main" xmlns:w14="http://schemas.microsoft.com/office/word/2010/wordml" xmlns:w15="http://schemas.microsoft.com/office/word/2012/wordml" xmlns:w16se="http://schemas.microsoft.com/office/word/2015/wordml/symex" mc:Ignorable="w14 w15 w16se">
+<w:styles xmlns:mc="http://schemas.openxmlformats.org/markup-compatibility/2006" xmlns:r="http://schemas.openxmlformats.org/officeDocument/2006/relationships" xmlns:w="http://schemas.openxmlformats.org/wordprocessingml/2006/main" xmlns:w14="http://schemas.microsoft.com/office/word/2010/wordml" xmlns:w15="http://schemas.microsoft.com/office/word/2012/wordml" xmlns:w16cid="http://schemas.microsoft.com/office/word/2016/wordml/cid" xmlns:w16se="http://schemas.microsoft.com/office/word/2015/wordml/symex" mc:Ignorable="w14 w15 w16se w16cid">
   <w:docDefaults>
     <w:rPrDefault>
       <w:rPr>
@@ -1827,7 +1677,7 @@
     </w:rPrDefault>
     <w:pPrDefault/>
   </w:docDefaults>
-  <w:latentStyles w:defLockedState="0" w:defUIPriority="0" w:defSemiHidden="0" w:defUnhideWhenUsed="0" w:defQFormat="0" w:count="371">
+  <w:latentStyles w:defLockedState="0" w:defUIPriority="0" w:defSemiHidden="0" w:defUnhideWhenUsed="0" w:defQFormat="0" w:count="375">
     <w:lsdException w:name="Normal" w:qFormat="1"/>
     <w:lsdException w:name="heading 1" w:qFormat="1"/>
     <w:lsdException w:name="heading 2" w:semiHidden="1" w:unhideWhenUsed="1" w:qFormat="1"/>
@@ -1843,6 +1693,55 @@
     <w:lsdException w:name="Subtitle" w:qFormat="1"/>
     <w:lsdException w:name="Strong" w:qFormat="1"/>
     <w:lsdException w:name="Emphasis" w:qFormat="1"/>
+    <w:lsdException w:name="HTML Preformatted" w:semiHidden="1" w:unhideWhenUsed="1"/>
+    <w:lsdException w:name="Normal Table" w:semiHidden="1" w:unhideWhenUsed="1"/>
+    <w:lsdException w:name="No List" w:semiHidden="1" w:unhideWhenUsed="1"/>
+    <w:lsdException w:name="Outline List 1" w:semiHidden="1" w:unhideWhenUsed="1"/>
+    <w:lsdException w:name="Outline List 2" w:semiHidden="1" w:unhideWhenUsed="1"/>
+    <w:lsdException w:name="Outline List 3" w:semiHidden="1" w:unhideWhenUsed="1"/>
+    <w:lsdException w:name="Table Simple 1" w:semiHidden="1" w:unhideWhenUsed="1"/>
+    <w:lsdException w:name="Table Simple 2" w:semiHidden="1" w:unhideWhenUsed="1"/>
+    <w:lsdException w:name="Table Simple 3" w:semiHidden="1" w:unhideWhenUsed="1"/>
+    <w:lsdException w:name="Table Classic 1" w:semiHidden="1" w:unhideWhenUsed="1"/>
+    <w:lsdException w:name="Table Classic 2" w:semiHidden="1" w:unhideWhenUsed="1"/>
+    <w:lsdException w:name="Table Classic 3" w:semiHidden="1" w:unhideWhenUsed="1"/>
+    <w:lsdException w:name="Table Classic 4" w:semiHidden="1" w:unhideWhenUsed="1"/>
+    <w:lsdException w:name="Table Colorful 1" w:semiHidden="1" w:unhideWhenUsed="1"/>
+    <w:lsdException w:name="Table Colorful 2" w:semiHidden="1" w:unhideWhenUsed="1"/>
+    <w:lsdException w:name="Table Colorful 3" w:semiHidden="1" w:unhideWhenUsed="1"/>
+    <w:lsdException w:name="Table Columns 1" w:semiHidden="1" w:unhideWhenUsed="1"/>
+    <w:lsdException w:name="Table Columns 2" w:semiHidden="1" w:unhideWhenUsed="1"/>
+    <w:lsdException w:name="Table Columns 3" w:semiHidden="1" w:unhideWhenUsed="1"/>
+    <w:lsdException w:name="Table Columns 4" w:semiHidden="1" w:unhideWhenUsed="1"/>
+    <w:lsdException w:name="Table Columns 5" w:semiHidden="1" w:unhideWhenUsed="1"/>
+    <w:lsdException w:name="Table Grid 1" w:semiHidden="1" w:unhideWhenUsed="1"/>
+    <w:lsdException w:name="Table Grid 2" w:semiHidden="1" w:unhideWhenUsed="1"/>
+    <w:lsdException w:name="Table Grid 3" w:semiHidden="1" w:unhideWhenUsed="1"/>
+    <w:lsdException w:name="Table Grid 4" w:semiHidden="1" w:unhideWhenUsed="1"/>
+    <w:lsdException w:name="Table Grid 5" w:semiHidden="1" w:unhideWhenUsed="1"/>
+    <w:lsdException w:name="Table Grid 6" w:semiHidden="1" w:unhideWhenUsed="1"/>
+    <w:lsdException w:name="Table Grid 7" w:semiHidden="1" w:unhideWhenUsed="1"/>
+    <w:lsdException w:name="Table Grid 8" w:semiHidden="1" w:unhideWhenUsed="1"/>
+    <w:lsdException w:name="Table List 1" w:semiHidden="1" w:unhideWhenUsed="1"/>
+    <w:lsdException w:name="Table List 2" w:semiHidden="1" w:unhideWhenUsed="1"/>
+    <w:lsdException w:name="Table List 3" w:semiHidden="1" w:unhideWhenUsed="1"/>
+    <w:lsdException w:name="Table List 4" w:semiHidden="1" w:unhideWhenUsed="1"/>
+    <w:lsdException w:name="Table List 5" w:semiHidden="1" w:unhideWhenUsed="1"/>
+    <w:lsdException w:name="Table List 6" w:semiHidden="1" w:unhideWhenUsed="1"/>
+    <w:lsdException w:name="Table List 7" w:semiHidden="1" w:unhideWhenUsed="1"/>
+    <w:lsdException w:name="Table List 8" w:semiHidden="1" w:unhideWhenUsed="1"/>
+    <w:lsdException w:name="Table 3D effects 1" w:semiHidden="1" w:unhideWhenUsed="1"/>
+    <w:lsdException w:name="Table 3D effects 2" w:semiHidden="1" w:unhideWhenUsed="1"/>
+    <w:lsdException w:name="Table 3D effects 3" w:semiHidden="1" w:unhideWhenUsed="1"/>
+    <w:lsdException w:name="Table Contemporary" w:semiHidden="1" w:unhideWhenUsed="1"/>
+    <w:lsdException w:name="Table Elegant" w:semiHidden="1" w:unhideWhenUsed="1"/>
+    <w:lsdException w:name="Table Professional" w:semiHidden="1" w:unhideWhenUsed="1"/>
+    <w:lsdException w:name="Table Subtle 1" w:semiHidden="1" w:unhideWhenUsed="1"/>
+    <w:lsdException w:name="Table Subtle 2" w:semiHidden="1" w:unhideWhenUsed="1"/>
+    <w:lsdException w:name="Table Web 1" w:semiHidden="1" w:unhideWhenUsed="1"/>
+    <w:lsdException w:name="Table Web 2" w:semiHidden="1" w:unhideWhenUsed="1"/>
+    <w:lsdException w:name="Table Web 3" w:semiHidden="1" w:unhideWhenUsed="1"/>
+    <w:lsdException w:name="Table Theme" w:semiHidden="1" w:unhideWhenUsed="1"/>
     <w:lsdException w:name="Placeholder Text" w:semiHidden="1" w:uiPriority="99"/>
     <w:lsdException w:name="No Spacing" w:uiPriority="1" w:qFormat="1"/>
     <w:lsdException w:name="Light Shading" w:uiPriority="60"/>
@@ -2058,6 +1957,10 @@
     <w:lsdException w:name="List Table 5 Dark Accent 6" w:uiPriority="50"/>
     <w:lsdException w:name="List Table 6 Colorful Accent 6" w:uiPriority="51"/>
     <w:lsdException w:name="List Table 7 Colorful Accent 6" w:uiPriority="52"/>
+    <w:lsdException w:name="Mention" w:semiHidden="1" w:uiPriority="99" w:unhideWhenUsed="1"/>
+    <w:lsdException w:name="Smart Hyperlink" w:semiHidden="1" w:uiPriority="99" w:unhideWhenUsed="1"/>
+    <w:lsdException w:name="Hashtag" w:semiHidden="1" w:uiPriority="99" w:unhideWhenUsed="1"/>
+    <w:lsdException w:name="Unresolved Mention" w:semiHidden="1" w:uiPriority="99" w:unhideWhenUsed="1"/>
   </w:latentStyles>
   <w:style w:type="paragraph" w:default="1" w:styleId="Normal">
     <w:name w:val="Normal"/>
@@ -2066,13 +1969,17 @@
       <w:lang w:eastAsia="fr-FR"/>
     </w:rPr>
   </w:style>
-  <w:style w:type="character" w:default="1" w:styleId="Policepardfaut">
+  <w:style w:type="character" w:default="1" w:styleId="DefaultParagraphFont">
     <w:name w:val="Default Paragraph Font"/>
+    <w:uiPriority w:val="1"/>
     <w:semiHidden/>
+    <w:unhideWhenUsed/>
   </w:style>
-  <w:style w:type="table" w:default="1" w:styleId="TableauNormal">
+  <w:style w:type="table" w:default="1" w:styleId="TableNormal">
     <w:name w:val="Normal Table"/>
+    <w:uiPriority w:val="99"/>
     <w:semiHidden/>
+    <w:unhideWhenUsed/>
     <w:tblPr>
       <w:tblInd w:w="0" w:type="dxa"/>
       <w:tblCellMar>
@@ -2083,11 +1990,13 @@
       </w:tblCellMar>
     </w:tblPr>
   </w:style>
-  <w:style w:type="numbering" w:default="1" w:styleId="Aucuneliste">
+  <w:style w:type="numbering" w:default="1" w:styleId="NoList">
     <w:name w:val="No List"/>
+    <w:uiPriority w:val="99"/>
     <w:semiHidden/>
+    <w:unhideWhenUsed/>
   </w:style>
-  <w:style w:type="paragraph" w:styleId="En-tte">
+  <w:style w:type="paragraph" w:styleId="Header">
     <w:name w:val="header"/>
     <w:basedOn w:val="Normal"/>
     <w:pPr>
@@ -2097,7 +2006,7 @@
       </w:tabs>
     </w:pPr>
   </w:style>
-  <w:style w:type="paragraph" w:styleId="Pieddepage">
+  <w:style w:type="paragraph" w:styleId="Footer">
     <w:name w:val="footer"/>
     <w:basedOn w:val="Normal"/>
     <w:pPr>
@@ -2107,9 +2016,9 @@
       </w:tabs>
     </w:pPr>
   </w:style>
-  <w:style w:type="character" w:styleId="Numrodepage">
+  <w:style w:type="character" w:styleId="PageNumber">
     <w:name w:val="page number"/>
-    <w:basedOn w:val="Policepardfaut"/>
+    <w:basedOn w:val="DefaultParagraphFont"/>
   </w:style>
 </w:styles>
 </file>

</xml_diff>